<commit_message>
Actualizacion Reporte de incidencias
</commit_message>
<xml_diff>
--- a/Documentos proyecto San Ambiente/Fase3/Reporte de incidencia/Reporte de incidentes de pruebas.docx
+++ b/Documentos proyecto San Ambiente/Fase3/Reporte de incidencia/Reporte de incidentes de pruebas.docx
@@ -22,11 +22,13 @@
         <w:tblLook w:val="0000" w:firstRow="0" w:lastRow="0" w:firstColumn="0" w:lastColumn="0" w:noHBand="0" w:noVBand="0"/>
       </w:tblPr>
       <w:tblGrid>
-        <w:gridCol w:w="2925"/>
-        <w:gridCol w:w="15"/>
-        <w:gridCol w:w="1730"/>
+        <w:gridCol w:w="1903"/>
+        <w:gridCol w:w="10"/>
+        <w:gridCol w:w="1449"/>
         <w:gridCol w:w="1217"/>
-        <w:gridCol w:w="2941"/>
+        <w:gridCol w:w="2646"/>
+        <w:gridCol w:w="456"/>
+        <w:gridCol w:w="1147"/>
       </w:tblGrid>
       <w:tr>
         <w:trPr>
@@ -35,7 +37,7 @@
         <w:tc>
           <w:tcPr>
             <w:tcW w:w="8828" w:type="dxa"/>
-            <w:gridSpan w:val="5"/>
+            <w:gridSpan w:val="7"/>
           </w:tcPr>
           <w:p>
             <w:pPr>
@@ -63,7 +65,8 @@
               <w:rPr>
                 <w:b/>
                 <w:bCs/>
-                <w:color w:val="000000" w:themeColor="text1"/>
+                <w:sz w:val="24"/>
+                <w:szCs w:val="24"/>
               </w:rPr>
             </w:pPr>
           </w:p>
@@ -75,7 +78,7 @@
         </w:trPr>
         <w:tc>
           <w:tcPr>
-            <w:tcW w:w="2925" w:type="dxa"/>
+            <w:tcW w:w="1903" w:type="dxa"/>
           </w:tcPr>
           <w:p>
             <w:pPr>
@@ -98,8 +101,8 @@
         </w:tc>
         <w:tc>
           <w:tcPr>
-            <w:tcW w:w="5903" w:type="dxa"/>
-            <w:gridSpan w:val="4"/>
+            <w:tcW w:w="6925" w:type="dxa"/>
+            <w:gridSpan w:val="6"/>
           </w:tcPr>
           <w:p>
             <w:pPr>
@@ -131,7 +134,7 @@
         </w:tblPrEx>
         <w:tc>
           <w:tcPr>
-            <w:tcW w:w="2940" w:type="dxa"/>
+            <w:tcW w:w="1913" w:type="dxa"/>
             <w:gridSpan w:val="2"/>
             <w:shd w:val="clear" w:color="auto" w:fill="B4C6E7" w:themeFill="accent1" w:themeFillTint="66"/>
           </w:tcPr>
@@ -156,7 +159,7 @@
         </w:tc>
         <w:tc>
           <w:tcPr>
-            <w:tcW w:w="1730" w:type="dxa"/>
+            <w:tcW w:w="1449" w:type="dxa"/>
             <w:shd w:val="clear" w:color="auto" w:fill="B4C6E7" w:themeFill="accent1" w:themeFillTint="66"/>
           </w:tcPr>
           <w:p>
@@ -203,7 +206,7 @@
         </w:tc>
         <w:tc>
           <w:tcPr>
-            <w:tcW w:w="2941" w:type="dxa"/>
+            <w:tcW w:w="2646" w:type="dxa"/>
             <w:shd w:val="clear" w:color="auto" w:fill="B4C6E7" w:themeFill="accent1" w:themeFillTint="66"/>
           </w:tcPr>
           <w:p>
@@ -222,6 +225,31 @@
                 <w:color w:val="000000" w:themeColor="text1"/>
               </w:rPr>
               <w:t>DETALLE</w:t>
+            </w:r>
+          </w:p>
+        </w:tc>
+        <w:tc>
+          <w:tcPr>
+            <w:tcW w:w="1603" w:type="dxa"/>
+            <w:gridSpan w:val="2"/>
+            <w:shd w:val="clear" w:color="auto" w:fill="B4C6E7" w:themeFill="accent1" w:themeFillTint="66"/>
+          </w:tcPr>
+          <w:p>
+            <w:pPr>
+              <w:jc w:val="center"/>
+              <w:rPr>
+                <w:b/>
+                <w:bCs/>
+                <w:color w:val="000000" w:themeColor="text1"/>
+              </w:rPr>
+            </w:pPr>
+            <w:r>
+              <w:rPr>
+                <w:b/>
+                <w:bCs/>
+                <w:color w:val="000000" w:themeColor="text1"/>
+              </w:rPr>
+              <w:t>ESTADO</w:t>
             </w:r>
           </w:p>
         </w:tc>
@@ -236,7 +264,7 @@
         </w:tblPrEx>
         <w:tc>
           <w:tcPr>
-            <w:tcW w:w="2940" w:type="dxa"/>
+            <w:tcW w:w="1913" w:type="dxa"/>
             <w:gridSpan w:val="2"/>
           </w:tcPr>
           <w:p>
@@ -263,7 +291,7 @@
         </w:tc>
         <w:tc>
           <w:tcPr>
-            <w:tcW w:w="1730" w:type="dxa"/>
+            <w:tcW w:w="1449" w:type="dxa"/>
           </w:tcPr>
           <w:p>
             <w:pPr>
@@ -294,7 +322,7 @@
         </w:tc>
         <w:tc>
           <w:tcPr>
-            <w:tcW w:w="2941" w:type="dxa"/>
+            <w:tcW w:w="2646" w:type="dxa"/>
           </w:tcPr>
           <w:p>
             <w:pPr>
@@ -302,6 +330,38 @@
             </w:pPr>
             <w:r>
               <w:t>Cuando se llenan los campos nombre y descripción, y se da en la opción guardar el aplicativo no muestra mensaje de confirmación.</w:t>
+            </w:r>
+          </w:p>
+        </w:tc>
+        <w:tc>
+          <w:tcPr>
+            <w:tcW w:w="1603" w:type="dxa"/>
+            <w:gridSpan w:val="2"/>
+          </w:tcPr>
+          <w:p>
+            <w:pPr>
+              <w:jc w:val="center"/>
+            </w:pPr>
+          </w:p>
+          <w:p>
+            <w:pPr>
+              <w:jc w:val="center"/>
+            </w:pPr>
+          </w:p>
+          <w:p>
+            <w:pPr>
+              <w:jc w:val="center"/>
+              <w:rPr>
+                <w:b/>
+                <w:bCs/>
+              </w:rPr>
+            </w:pPr>
+            <w:r>
+              <w:rPr>
+                <w:b/>
+                <w:bCs/>
+              </w:rPr>
+              <w:t>Resuelta</w:t>
             </w:r>
           </w:p>
         </w:tc>
@@ -316,7 +376,7 @@
         </w:tblPrEx>
         <w:tc>
           <w:tcPr>
-            <w:tcW w:w="2940" w:type="dxa"/>
+            <w:tcW w:w="1913" w:type="dxa"/>
             <w:gridSpan w:val="2"/>
           </w:tcPr>
           <w:p>
@@ -343,7 +403,7 @@
         </w:tc>
         <w:tc>
           <w:tcPr>
-            <w:tcW w:w="1730" w:type="dxa"/>
+            <w:tcW w:w="1449" w:type="dxa"/>
           </w:tcPr>
           <w:p>
             <w:pPr>
@@ -377,7 +437,7 @@
         </w:tc>
         <w:tc>
           <w:tcPr>
-            <w:tcW w:w="2941" w:type="dxa"/>
+            <w:tcW w:w="2646" w:type="dxa"/>
           </w:tcPr>
           <w:p>
             <w:pPr>
@@ -385,6 +445,37 @@
             </w:pPr>
             <w:r>
               <w:t>Al momento de guardar la información, y presionar el botón guardar, no se muestra mensaje de confirmación</w:t>
+            </w:r>
+          </w:p>
+        </w:tc>
+        <w:tc>
+          <w:tcPr>
+            <w:tcW w:w="1603" w:type="dxa"/>
+            <w:gridSpan w:val="2"/>
+          </w:tcPr>
+          <w:p>
+            <w:pPr>
+              <w:jc w:val="center"/>
+              <w:rPr>
+                <w:b/>
+                <w:bCs/>
+              </w:rPr>
+            </w:pPr>
+          </w:p>
+          <w:p>
+            <w:pPr>
+              <w:jc w:val="center"/>
+              <w:rPr>
+                <w:b/>
+                <w:bCs/>
+              </w:rPr>
+            </w:pPr>
+            <w:r>
+              <w:rPr>
+                <w:b/>
+                <w:bCs/>
+              </w:rPr>
+              <w:t>Resuelta</w:t>
             </w:r>
           </w:p>
         </w:tc>
@@ -399,7 +490,7 @@
         </w:tblPrEx>
         <w:tc>
           <w:tcPr>
-            <w:tcW w:w="2940" w:type="dxa"/>
+            <w:tcW w:w="1913" w:type="dxa"/>
             <w:gridSpan w:val="2"/>
           </w:tcPr>
           <w:p>
@@ -421,7 +512,7 @@
         </w:tc>
         <w:tc>
           <w:tcPr>
-            <w:tcW w:w="1730" w:type="dxa"/>
+            <w:tcW w:w="1449" w:type="dxa"/>
           </w:tcPr>
           <w:p>
             <w:pPr>
@@ -447,14 +538,59 @@
         </w:tc>
         <w:tc>
           <w:tcPr>
-            <w:tcW w:w="2941" w:type="dxa"/>
+            <w:tcW w:w="2646" w:type="dxa"/>
           </w:tcPr>
           <w:p>
             <w:pPr>
               <w:jc w:val="both"/>
             </w:pPr>
             <w:r>
-              <w:t>Cuando se llena el formulario con toda la información y dar en el botón guardar, la información no esta quedando almacenada en la base de datos</w:t>
+              <w:t>Cuando se llena el formulario con toda la información y dar en el botón guardar, la información no está</w:t>
+            </w:r>
+            <w:bookmarkStart w:id="0" w:name="_GoBack"/>
+            <w:bookmarkEnd w:id="0"/>
+            <w:r>
+              <w:t xml:space="preserve"> quedando almacenada en la base de datos</w:t>
+            </w:r>
+          </w:p>
+        </w:tc>
+        <w:tc>
+          <w:tcPr>
+            <w:tcW w:w="1603" w:type="dxa"/>
+            <w:gridSpan w:val="2"/>
+          </w:tcPr>
+          <w:p>
+            <w:pPr>
+              <w:jc w:val="center"/>
+              <w:rPr>
+                <w:b/>
+                <w:bCs/>
+              </w:rPr>
+            </w:pPr>
+          </w:p>
+          <w:p>
+            <w:pPr>
+              <w:jc w:val="center"/>
+              <w:rPr>
+                <w:b/>
+                <w:bCs/>
+              </w:rPr>
+            </w:pPr>
+          </w:p>
+          <w:p>
+            <w:pPr>
+              <w:jc w:val="center"/>
+              <w:rPr>
+                <w:b/>
+                <w:bCs/>
+              </w:rPr>
+            </w:pPr>
+            <w:r>
+              <w:rPr>
+                <w:b/>
+                <w:bCs/>
+              </w:rPr>
+              <w:t>Pendiente</w:t>
             </w:r>
           </w:p>
         </w:tc>
@@ -469,7 +605,7 @@
         </w:tblPrEx>
         <w:tc>
           <w:tcPr>
-            <w:tcW w:w="2940" w:type="dxa"/>
+            <w:tcW w:w="1913" w:type="dxa"/>
             <w:gridSpan w:val="2"/>
           </w:tcPr>
           <w:p>
@@ -477,27 +613,21 @@
               <w:jc w:val="center"/>
             </w:pPr>
             <w:r>
-              <w:t xml:space="preserve">CU </w:t>
-            </w:r>
-            <w:r>
-              <w:t>10</w:t>
-            </w:r>
-          </w:p>
-          <w:p>
-            <w:pPr>
-              <w:jc w:val="center"/>
-            </w:pPr>
-            <w:r>
-              <w:t xml:space="preserve">Crear </w:t>
-            </w:r>
-            <w:r>
-              <w:t>Alerta</w:t>
-            </w:r>
-          </w:p>
-        </w:tc>
-        <w:tc>
-          <w:tcPr>
-            <w:tcW w:w="1730" w:type="dxa"/>
+              <w:t>CU 10</w:t>
+            </w:r>
+          </w:p>
+          <w:p>
+            <w:pPr>
+              <w:jc w:val="center"/>
+            </w:pPr>
+            <w:r>
+              <w:t>Crear Alerta</w:t>
+            </w:r>
+          </w:p>
+        </w:tc>
+        <w:tc>
+          <w:tcPr>
+            <w:tcW w:w="1449" w:type="dxa"/>
           </w:tcPr>
           <w:p>
             <w:pPr>
@@ -523,20 +653,50 @@
         </w:tc>
         <w:tc>
           <w:tcPr>
-            <w:tcW w:w="2941" w:type="dxa"/>
+            <w:tcW w:w="2646" w:type="dxa"/>
           </w:tcPr>
           <w:p>
             <w:pPr>
               <w:jc w:val="both"/>
             </w:pPr>
             <w:r>
-              <w:t xml:space="preserve">Cuando se llena el formulario con toda la información y dar en el botón guardar, la información no </w:t>
-            </w:r>
-            <w:r>
-              <w:t>está</w:t>
-            </w:r>
-            <w:r>
-              <w:t xml:space="preserve"> quedando almacenada en la base de datos</w:t>
+              <w:t>Cuando se llena el formulario con toda la información y dar en el botón guardar, la información no está quedando almacenada en la base de datos</w:t>
+            </w:r>
+          </w:p>
+        </w:tc>
+        <w:tc>
+          <w:tcPr>
+            <w:tcW w:w="1603" w:type="dxa"/>
+            <w:gridSpan w:val="2"/>
+          </w:tcPr>
+          <w:p>
+            <w:pPr>
+              <w:jc w:val="center"/>
+              <w:rPr>
+                <w:b/>
+                <w:bCs/>
+              </w:rPr>
+            </w:pPr>
+          </w:p>
+          <w:p>
+            <w:pPr>
+              <w:jc w:val="center"/>
+              <w:rPr>
+                <w:b/>
+                <w:bCs/>
+              </w:rPr>
+            </w:pPr>
+          </w:p>
+          <w:p>
+            <w:pPr>
+              <w:jc w:val="center"/>
+            </w:pPr>
+            <w:r>
+              <w:rPr>
+                <w:b/>
+                <w:bCs/>
+              </w:rPr>
+              <w:t>Pendiente</w:t>
             </w:r>
           </w:p>
         </w:tc>
@@ -551,7 +711,7 @@
         </w:tblPrEx>
         <w:tc>
           <w:tcPr>
-            <w:tcW w:w="2940" w:type="dxa"/>
+            <w:tcW w:w="1913" w:type="dxa"/>
             <w:gridSpan w:val="2"/>
           </w:tcPr>
           <w:p>
@@ -559,27 +719,21 @@
               <w:jc w:val="center"/>
             </w:pPr>
             <w:r>
-              <w:t xml:space="preserve">CU </w:t>
-            </w:r>
-            <w:r>
-              <w:t>9</w:t>
-            </w:r>
-          </w:p>
-          <w:p>
-            <w:pPr>
-              <w:jc w:val="center"/>
-            </w:pPr>
-            <w:r>
-              <w:t xml:space="preserve">Crear </w:t>
-            </w:r>
-            <w:r>
-              <w:t>Rango</w:t>
-            </w:r>
-          </w:p>
-        </w:tc>
-        <w:tc>
-          <w:tcPr>
-            <w:tcW w:w="1730" w:type="dxa"/>
+              <w:t>CU 9</w:t>
+            </w:r>
+          </w:p>
+          <w:p>
+            <w:pPr>
+              <w:jc w:val="center"/>
+            </w:pPr>
+            <w:r>
+              <w:t>Crear Rango</w:t>
+            </w:r>
+          </w:p>
+        </w:tc>
+        <w:tc>
+          <w:tcPr>
+            <w:tcW w:w="1449" w:type="dxa"/>
           </w:tcPr>
           <w:p>
             <w:pPr>
@@ -601,13 +755,11 @@
             <w:r>
               <w:t>I</w:t>
             </w:r>
-            <w:bookmarkStart w:id="0" w:name="_GoBack"/>
-            <w:bookmarkEnd w:id="0"/>
-          </w:p>
-        </w:tc>
-        <w:tc>
-          <w:tcPr>
-            <w:tcW w:w="2941" w:type="dxa"/>
+          </w:p>
+        </w:tc>
+        <w:tc>
+          <w:tcPr>
+            <w:tcW w:w="2646" w:type="dxa"/>
           </w:tcPr>
           <w:p>
             <w:pPr>
@@ -615,6 +767,42 @@
             </w:pPr>
             <w:r>
               <w:t>Cuando se llena el formulario con toda la información y dar en el botón guardar, la información no está quedando almacenada en la base de datos</w:t>
+            </w:r>
+          </w:p>
+        </w:tc>
+        <w:tc>
+          <w:tcPr>
+            <w:tcW w:w="1603" w:type="dxa"/>
+            <w:gridSpan w:val="2"/>
+          </w:tcPr>
+          <w:p>
+            <w:pPr>
+              <w:jc w:val="center"/>
+              <w:rPr>
+                <w:b/>
+                <w:bCs/>
+              </w:rPr>
+            </w:pPr>
+          </w:p>
+          <w:p>
+            <w:pPr>
+              <w:jc w:val="center"/>
+              <w:rPr>
+                <w:b/>
+                <w:bCs/>
+              </w:rPr>
+            </w:pPr>
+          </w:p>
+          <w:p>
+            <w:pPr>
+              <w:jc w:val="center"/>
+            </w:pPr>
+            <w:r>
+              <w:rPr>
+                <w:b/>
+                <w:bCs/>
+              </w:rPr>
+              <w:t>Pendiente</w:t>
             </w:r>
           </w:p>
         </w:tc>
@@ -629,7 +817,7 @@
         </w:tblPrEx>
         <w:tc>
           <w:tcPr>
-            <w:tcW w:w="8828" w:type="dxa"/>
+            <w:tcW w:w="7225" w:type="dxa"/>
             <w:gridSpan w:val="5"/>
           </w:tcPr>
           <w:p>
@@ -639,6 +827,26 @@
             <w:r>
               <w:t>Nota: Revisar formato casos de prueba Fase 2</w:t>
             </w:r>
+          </w:p>
+        </w:tc>
+        <w:tc>
+          <w:tcPr>
+            <w:tcW w:w="456" w:type="dxa"/>
+          </w:tcPr>
+          <w:p>
+            <w:pPr>
+              <w:jc w:val="both"/>
+            </w:pPr>
+          </w:p>
+        </w:tc>
+        <w:tc>
+          <w:tcPr>
+            <w:tcW w:w="1147" w:type="dxa"/>
+          </w:tcPr>
+          <w:p>
+            <w:pPr>
+              <w:jc w:val="both"/>
+            </w:pPr>
           </w:p>
         </w:tc>
       </w:tr>

</xml_diff>

<commit_message>
Se actualiza documentacion, pruebas realizadas
</commit_message>
<xml_diff>
--- a/Documentos proyecto San Ambiente/Fase3/Reporte de incidencia/Reporte de incidentes de pruebas.docx
+++ b/Documentos proyecto San Ambiente/Fase3/Reporte de incidencia/Reporte de incidentes de pruebas.docx
@@ -545,12 +545,7 @@
               <w:jc w:val="both"/>
             </w:pPr>
             <w:r>
-              <w:t>Cuando se llena el formulario con toda la información y dar en el botón guardar, la información no está</w:t>
-            </w:r>
-            <w:bookmarkStart w:id="0" w:name="_GoBack"/>
-            <w:bookmarkEnd w:id="0"/>
-            <w:r>
-              <w:t xml:space="preserve"> quedando almacenada en la base de datos</w:t>
+              <w:t>Cuando se llena el formulario con toda la información y dar en el botón guardar, la información no está quedando almacenada en la base de datos</w:t>
             </w:r>
           </w:p>
         </w:tc>
@@ -590,7 +585,7 @@
                 <w:b/>
                 <w:bCs/>
               </w:rPr>
-              <w:t>Pendiente</w:t>
+              <w:t>Resuelta</w:t>
             </w:r>
           </w:p>
         </w:tc>
@@ -696,7 +691,7 @@
                 <w:b/>
                 <w:bCs/>
               </w:rPr>
-              <w:t>Pendiente</w:t>
+              <w:t>Resuelta</w:t>
             </w:r>
           </w:p>
         </w:tc>
@@ -802,8 +797,10 @@
                 <w:b/>
                 <w:bCs/>
               </w:rPr>
-              <w:t>Pendiente</w:t>
-            </w:r>
+              <w:t>Resuelta</w:t>
+            </w:r>
+            <w:bookmarkStart w:id="0" w:name="_GoBack"/>
+            <w:bookmarkEnd w:id="0"/>
           </w:p>
         </w:tc>
       </w:tr>

</xml_diff>